<commit_message>
Nicolas Felipe Salinas Hernandez NRC 11630
</commit_message>
<xml_diff>
--- a/Nicolas_Salinas-11630.docx
+++ b/Nicolas_Salinas-11630.docx
@@ -25,7 +25,25 @@
         <w:rPr>
           <w:lang w:val="es-ES"/>
         </w:rPr>
-        <w:t>Nicolas Salinas</w:t>
+        <w:t xml:space="preserve">Nicolas </w:t>
+      </w:r>
+      <w:r>
+        <w:rPr>
+          <w:lang w:val="es-ES"/>
+        </w:rPr>
+        <w:t xml:space="preserve">Felipe </w:t>
+      </w:r>
+      <w:r>
+        <w:rPr>
+          <w:lang w:val="es-ES"/>
+        </w:rPr>
+        <w:t>Salinas</w:t>
+      </w:r>
+      <w:r>
+        <w:rPr>
+          <w:lang w:val="es-ES"/>
+        </w:rPr>
+        <w:t xml:space="preserve"> Hernandez</w:t>
       </w:r>
     </w:p>
     <w:p>
@@ -135,11 +153,56 @@
           <w:lang w:val="es-ES"/>
         </w:rPr>
       </w:pPr>
+    </w:p>
+    <w:p>
+      <w:pPr>
+        <w:rPr>
+          <w:lang w:val="es-ES"/>
+        </w:rPr>
+      </w:pPr>
+    </w:p>
+    <w:p>
+      <w:pPr>
+        <w:rPr>
+          <w:lang w:val="es-ES"/>
+        </w:rPr>
+      </w:pPr>
+    </w:p>
+    <w:p>
+      <w:pPr>
+        <w:rPr>
+          <w:lang w:val="es-ES"/>
+        </w:rPr>
+      </w:pPr>
+    </w:p>
+    <w:p>
+      <w:pPr>
+        <w:rPr>
+          <w:sz w:val="40"/>
+          <w:szCs w:val="40"/>
+          <w:lang w:val="es-ES"/>
+        </w:rPr>
+      </w:pPr>
+      <w:r>
+        <w:rPr>
+          <w:sz w:val="40"/>
+          <w:szCs w:val="40"/>
+          <w:lang w:val="es-ES"/>
+        </w:rPr>
+        <w:lastRenderedPageBreak/>
+        <w:t>Verificando versión de git y clonando repositorio</w:t>
+      </w:r>
+    </w:p>
+    <w:p>
+      <w:pPr>
+        <w:rPr>
+          <w:lang w:val="es-ES"/>
+        </w:rPr>
+      </w:pPr>
       <w:r>
         <w:rPr>
           <w:noProof/>
         </w:rPr>
-        <w:lastRenderedPageBreak/>
         <w:drawing>
           <wp:inline distT="0" distB="0" distL="0" distR="0" wp14:anchorId="3BBD3AEA" wp14:editId="6589FB1F">
             <wp:extent cx="4981575" cy="3524250"/>
@@ -183,6 +246,30 @@
           <w:lang w:val="es-ES"/>
         </w:rPr>
       </w:pPr>
+    </w:p>
+    <w:p>
+      <w:pPr>
+        <w:rPr>
+          <w:sz w:val="40"/>
+          <w:szCs w:val="40"/>
+          <w:lang w:val="es-ES"/>
+        </w:rPr>
+      </w:pPr>
+      <w:r>
+        <w:rPr>
+          <w:sz w:val="40"/>
+          <w:szCs w:val="40"/>
+          <w:lang w:val="es-ES"/>
+        </w:rPr>
+        <w:t>Entrando a carpeta correspondiente y creando nueva rama</w:t>
+      </w:r>
+    </w:p>
+    <w:p>
+      <w:pPr>
+        <w:rPr>
+          <w:lang w:val="es-ES"/>
+        </w:rPr>
+      </w:pPr>
       <w:r>
         <w:rPr>
           <w:noProof/>
@@ -212,6 +299,187 @@
                     <a:xfrm>
                       <a:off x="0" y="0"/>
                       <a:ext cx="5524500" cy="1466850"/>
+                    </a:xfrm>
+                    <a:prstGeom prst="rect">
+                      <a:avLst/>
+                    </a:prstGeom>
+                  </pic:spPr>
+                </pic:pic>
+              </a:graphicData>
+            </a:graphic>
+          </wp:inline>
+        </w:drawing>
+      </w:r>
+    </w:p>
+    <w:p>
+      <w:pPr>
+        <w:rPr>
+          <w:lang w:val="es-ES"/>
+        </w:rPr>
+      </w:pPr>
+    </w:p>
+    <w:p>
+      <w:pPr>
+        <w:rPr>
+          <w:lang w:val="es-ES"/>
+        </w:rPr>
+      </w:pPr>
+    </w:p>
+    <w:p>
+      <w:pPr>
+        <w:rPr>
+          <w:lang w:val="es-ES"/>
+        </w:rPr>
+      </w:pPr>
+    </w:p>
+    <w:p>
+      <w:pPr>
+        <w:rPr>
+          <w:lang w:val="es-ES"/>
+        </w:rPr>
+      </w:pPr>
+    </w:p>
+    <w:p>
+      <w:pPr>
+        <w:rPr>
+          <w:lang w:val="es-ES"/>
+        </w:rPr>
+      </w:pPr>
+    </w:p>
+    <w:p>
+      <w:pPr>
+        <w:rPr>
+          <w:sz w:val="40"/>
+          <w:szCs w:val="40"/>
+          <w:lang w:val="es-ES"/>
+        </w:rPr>
+      </w:pPr>
+      <w:r>
+        <w:rPr>
+          <w:sz w:val="40"/>
+          <w:szCs w:val="40"/>
+          <w:lang w:val="es-ES"/>
+        </w:rPr>
+        <w:lastRenderedPageBreak/>
+        <w:t>Agregando archivo Word con pantallazos del proceso</w:t>
+      </w:r>
+    </w:p>
+    <w:p>
+      <w:pPr>
+        <w:rPr>
+          <w:sz w:val="40"/>
+          <w:szCs w:val="40"/>
+          <w:lang w:val="es-ES"/>
+        </w:rPr>
+      </w:pPr>
+      <w:r>
+        <w:rPr>
+          <w:sz w:val="40"/>
+          <w:szCs w:val="40"/>
+          <w:lang w:val="es-ES"/>
+        </w:rPr>
+        <w:t>(add y commit)</w:t>
+      </w:r>
+    </w:p>
+    <w:p>
+      <w:pPr>
+        <w:rPr>
+          <w:lang w:val="es-ES"/>
+        </w:rPr>
+      </w:pPr>
+      <w:r>
+        <w:rPr>
+          <w:noProof/>
+        </w:rPr>
+        <w:drawing>
+          <wp:inline distT="0" distB="0" distL="0" distR="0" wp14:anchorId="61ED31D8" wp14:editId="17091238">
+            <wp:extent cx="5612130" cy="2004060"/>
+            <wp:effectExtent l="0" t="0" r="7620" b="0"/>
+            <wp:docPr id="5" name="Imagen 5"/>
+            <wp:cNvGraphicFramePr>
+              <a:graphicFrameLocks xmlns:a="http://schemas.openxmlformats.org/drawingml/2006/main" noChangeAspect="1"/>
+            </wp:cNvGraphicFramePr>
+            <a:graphic xmlns:a="http://schemas.openxmlformats.org/drawingml/2006/main">
+              <a:graphicData uri="http://schemas.openxmlformats.org/drawingml/2006/picture">
+                <pic:pic xmlns:pic="http://schemas.openxmlformats.org/drawingml/2006/picture">
+                  <pic:nvPicPr>
+                    <pic:cNvPr id="1" name=""/>
+                    <pic:cNvPicPr/>
+                  </pic:nvPicPr>
+                  <pic:blipFill>
+                    <a:blip r:embed="rId8"/>
+                    <a:stretch>
+                      <a:fillRect/>
+                    </a:stretch>
+                  </pic:blipFill>
+                  <pic:spPr>
+                    <a:xfrm>
+                      <a:off x="0" y="0"/>
+                      <a:ext cx="5612130" cy="2004060"/>
+                    </a:xfrm>
+                    <a:prstGeom prst="rect">
+                      <a:avLst/>
+                    </a:prstGeom>
+                  </pic:spPr>
+                </pic:pic>
+              </a:graphicData>
+            </a:graphic>
+          </wp:inline>
+        </w:drawing>
+      </w:r>
+    </w:p>
+    <w:p>
+      <w:pPr>
+        <w:rPr>
+          <w:sz w:val="40"/>
+          <w:szCs w:val="40"/>
+          <w:lang w:val="es-ES"/>
+        </w:rPr>
+      </w:pPr>
+      <w:r>
+        <w:rPr>
+          <w:sz w:val="40"/>
+          <w:szCs w:val="40"/>
+          <w:lang w:val="es-ES"/>
+        </w:rPr>
+        <w:t>Subir rama al repositorio central (push)</w:t>
+      </w:r>
+    </w:p>
+    <w:p>
+      <w:pPr>
+        <w:rPr>
+          <w:lang w:val="es-ES"/>
+        </w:rPr>
+      </w:pPr>
+      <w:r>
+        <w:rPr>
+          <w:noProof/>
+        </w:rPr>
+        <w:drawing>
+          <wp:inline distT="0" distB="0" distL="0" distR="0" wp14:anchorId="4290FC81" wp14:editId="4F33BB00">
+            <wp:extent cx="5457825" cy="3486150"/>
+            <wp:effectExtent l="0" t="0" r="9525" b="0"/>
+            <wp:docPr id="6" name="Imagen 6"/>
+            <wp:cNvGraphicFramePr>
+              <a:graphicFrameLocks xmlns:a="http://schemas.openxmlformats.org/drawingml/2006/main" noChangeAspect="1"/>
+            </wp:cNvGraphicFramePr>
+            <a:graphic xmlns:a="http://schemas.openxmlformats.org/drawingml/2006/main">
+              <a:graphicData uri="http://schemas.openxmlformats.org/drawingml/2006/picture">
+                <pic:pic xmlns:pic="http://schemas.openxmlformats.org/drawingml/2006/picture">
+                  <pic:nvPicPr>
+                    <pic:cNvPr id="1" name=""/>
+                    <pic:cNvPicPr/>
+                  </pic:nvPicPr>
+                  <pic:blipFill>
+                    <a:blip r:embed="rId9"/>
+                    <a:stretch>
+                      <a:fillRect/>
+                    </a:stretch>
+                  </pic:blipFill>
+                  <pic:spPr>
+                    <a:xfrm>
+                      <a:off x="0" y="0"/>
+                      <a:ext cx="5457825" cy="3486150"/>
                     </a:xfrm>
                     <a:prstGeom prst="rect">
                       <a:avLst/>

</xml_diff>